<commit_message>
Reorganisation of the tasks and time planning
</commit_message>
<xml_diff>
--- a/Apunts.docx
+++ b/Apunts.docx
@@ -4,41 +4,15 @@
   <w:body>
     <w:p>
       <w:pPr>
-        <w:jc w:val="center"/>
-        <w:rPr>
-          <w:sz w:val="28"/>
-          <w:szCs w:val="28"/>
-          <w:u w:val="single"/>
-        </w:rPr>
-      </w:pPr>
-      <w:r>
-        <w:rPr>
-          <w:sz w:val="28"/>
-          <w:szCs w:val="28"/>
-          <w:u w:val="single"/>
-        </w:rPr>
+        <w:pStyle w:val="Ttulo1"/>
+      </w:pPr>
+      <w:r>
         <w:t>Objectiu</w:t>
       </w:r>
     </w:p>
     <w:p>
       <w:r>
-        <w:t xml:space="preserve">Un mecanisme automàtic per obtenir un </w:t>
-      </w:r>
-      <w:proofErr w:type="spellStart"/>
-      <w:r>
-        <w:t>boxscore</w:t>
-      </w:r>
-      <w:proofErr w:type="spellEnd"/>
-      <w:r>
-        <w:t xml:space="preserve"> a partir d'un play-</w:t>
-      </w:r>
-      <w:proofErr w:type="spellStart"/>
-      <w:r>
-        <w:t>by</w:t>
-      </w:r>
-      <w:proofErr w:type="spellEnd"/>
-      <w:r>
-        <w:t>-play. Això és bastant fàcil, llavors hauré de fer més coses com:</w:t>
+        <w:t>Un mecanisme automàtic per obtenir un boxscore a partir d'un play-by-play. Això és bastant fàcil, llavors hauré de fer més coses com:</w:t>
       </w:r>
     </w:p>
     <w:p>
@@ -51,15 +25,7 @@
         <w:ind w:left="284" w:hanging="284"/>
       </w:pPr>
       <w:r>
-        <w:t>Generalitzar-ho perquè pugui agafar un play-</w:t>
-      </w:r>
-      <w:proofErr w:type="spellStart"/>
-      <w:r>
-        <w:t>by</w:t>
-      </w:r>
-      <w:proofErr w:type="spellEnd"/>
-      <w:r>
-        <w:t>-play de qualsevol font (això ho hauré de fer quasi 100%)</w:t>
+        <w:t>Generalitzar-ho perquè pugui agafar un play-by-play de qualsevol font (això ho hauré de fer quasi 100%)</w:t>
       </w:r>
     </w:p>
     <w:p>
@@ -72,15 +38,7 @@
         <w:ind w:left="284" w:hanging="284"/>
       </w:pPr>
       <w:r>
-        <w:t xml:space="preserve">Pensar noves variables per a posar al </w:t>
-      </w:r>
-      <w:proofErr w:type="spellStart"/>
-      <w:r>
-        <w:t>boxscore</w:t>
-      </w:r>
-      <w:proofErr w:type="spellEnd"/>
-      <w:r>
-        <w:t xml:space="preserve"> (ja en tinc pensada una)</w:t>
+        <w:t>Pensar noves variables per a posar al boxscore (ja en tinc pensada una)</w:t>
       </w:r>
     </w:p>
     <w:p>
@@ -93,23 +51,7 @@
         <w:ind w:left="284" w:hanging="284"/>
       </w:pPr>
       <w:r>
-        <w:t>Generar alguna visualització. Per exemple, si el play-</w:t>
-      </w:r>
-      <w:proofErr w:type="spellStart"/>
-      <w:r>
-        <w:t>by</w:t>
-      </w:r>
-      <w:proofErr w:type="spellEnd"/>
-      <w:r>
-        <w:t xml:space="preserve">-play indica la distància del llançament, fer alguna gràfica on es pugui veure </w:t>
-      </w:r>
-      <w:proofErr w:type="spellStart"/>
-      <w:r>
-        <w:t>info</w:t>
-      </w:r>
-      <w:proofErr w:type="spellEnd"/>
-      <w:r>
-        <w:t xml:space="preserve"> sobre els llançaments dins/fora i la distància d'aquests</w:t>
+        <w:t>Generar alguna visualització. Per exemple, si el play-by-play indica la distància del llançament, fer alguna gràfica on es pugui veure info sobre els llançaments dins/fora i la distància d'aquests</w:t>
       </w:r>
     </w:p>
     <w:p>
@@ -122,15 +64,7 @@
         <w:ind w:left="284" w:hanging="284"/>
       </w:pPr>
       <w:r>
-        <w:t>Fer una visualització on es pugui veure l'evolució d'un partit d'una forma dinàmica (un play-</w:t>
-      </w:r>
-      <w:proofErr w:type="spellStart"/>
-      <w:r>
-        <w:t>by</w:t>
-      </w:r>
-      <w:proofErr w:type="spellEnd"/>
-      <w:r>
-        <w:t>-play més visual)</w:t>
+        <w:t>Fer una visualització on es pugui veure l'evolució d'un partit d'una forma dinàmica (un play-by-play més visual)</w:t>
       </w:r>
     </w:p>
     <w:p>
@@ -144,15 +78,7 @@
         <w:jc w:val="left"/>
       </w:pPr>
       <w:r>
-        <w:t xml:space="preserve">Poder fer el </w:t>
-      </w:r>
-      <w:proofErr w:type="spellStart"/>
-      <w:r>
-        <w:t>boxscore</w:t>
-      </w:r>
-      <w:proofErr w:type="spellEnd"/>
-      <w:r>
-        <w:t xml:space="preserve"> a partir d'una retransmissió com </w:t>
+        <w:t xml:space="preserve">Poder fer el boxscore a partir d'una retransmissió com </w:t>
       </w:r>
       <w:hyperlink r:id="rId5" w:history="1">
         <w:r>
@@ -174,46 +100,42 @@
     </w:p>
     <w:p>
       <w:pPr>
+        <w:pStyle w:val="Ttulo2"/>
+        <w:numPr>
+          <w:ilvl w:val="0"/>
+          <w:numId w:val="12"/>
+        </w:numPr>
+      </w:pPr>
+      <w:r>
+        <w:t>Box score</w:t>
+      </w:r>
+    </w:p>
+    <w:p>
+      <w:pPr>
+        <w:pStyle w:val="Prrafodelista"/>
+        <w:numPr>
+          <w:ilvl w:val="0"/>
+          <w:numId w:val="6"/>
+        </w:numPr>
         <w:spacing w:after="0"/>
         <w:ind w:left="284" w:hanging="284"/>
       </w:pPr>
-    </w:p>
-    <w:p>
-      <w:pPr>
-        <w:pStyle w:val="Prrafodelista"/>
-        <w:numPr>
-          <w:ilvl w:val="0"/>
-          <w:numId w:val="6"/>
-        </w:numPr>
+      <w:r>
+        <w:t>Preparar-ho per a llegir minuts</w:t>
+      </w:r>
+    </w:p>
+    <w:p>
+      <w:pPr>
         <w:spacing w:after="0"/>
-        <w:ind w:left="284" w:hanging="284"/>
-      </w:pPr>
-      <w:r>
-        <w:t>Preparar-ho per a llegir minuts</w:t>
-      </w:r>
+      </w:pPr>
     </w:p>
     <w:p>
       <w:pPr>
         <w:spacing w:after="0"/>
       </w:pPr>
-    </w:p>
-    <w:p>
-      <w:pPr>
-        <w:spacing w:after="0"/>
-      </w:pPr>
-      <w:proofErr w:type="spellStart"/>
-      <w:r>
-        <w:t>PbP</w:t>
-      </w:r>
-      <w:proofErr w:type="spellEnd"/>
-      <w:r>
-        <w:t xml:space="preserve"> estàndard -&gt; </w:t>
-      </w:r>
-      <w:proofErr w:type="spellStart"/>
-      <w:r>
-        <w:t>Boxscore</w:t>
-      </w:r>
-      <w:proofErr w:type="spellEnd"/>
+      <w:r>
+        <w:t>PbP estàndard -&gt; Boxscore</w:t>
+      </w:r>
     </w:p>
     <w:p>
       <w:pPr>
@@ -227,13 +149,13 @@
         <w:tblLook w:val="04A0" w:firstRow="1" w:lastRow="0" w:firstColumn="1" w:lastColumn="0" w:noHBand="0" w:noVBand="1"/>
       </w:tblPr>
       <w:tblGrid>
-        <w:gridCol w:w="4247"/>
-        <w:gridCol w:w="4247"/>
+        <w:gridCol w:w="3681"/>
+        <w:gridCol w:w="4813"/>
       </w:tblGrid>
       <w:tr>
         <w:tc>
           <w:tcPr>
-            <w:tcW w:w="4247" w:type="dxa"/>
+            <w:tcW w:w="3681" w:type="dxa"/>
           </w:tcPr>
           <w:p>
             <w:pPr>
@@ -254,7 +176,7 @@
         </w:tc>
         <w:tc>
           <w:tcPr>
-            <w:tcW w:w="4247" w:type="dxa"/>
+            <w:tcW w:w="4813" w:type="dxa"/>
           </w:tcPr>
           <w:p>
             <w:pPr>
@@ -277,7 +199,7 @@
       <w:tr>
         <w:tc>
           <w:tcPr>
-            <w:tcW w:w="4247" w:type="dxa"/>
+            <w:tcW w:w="3681" w:type="dxa"/>
           </w:tcPr>
           <w:p>
             <w:r>
@@ -287,7 +209,7 @@
         </w:tc>
         <w:tc>
           <w:tcPr>
-            <w:tcW w:w="4247" w:type="dxa"/>
+            <w:tcW w:w="4813" w:type="dxa"/>
           </w:tcPr>
           <w:p>
             <w:r>
@@ -302,7 +224,7 @@
       <w:tr>
         <w:tc>
           <w:tcPr>
-            <w:tcW w:w="4247" w:type="dxa"/>
+            <w:tcW w:w="3681" w:type="dxa"/>
           </w:tcPr>
           <w:p>
             <w:r>
@@ -312,7 +234,7 @@
         </w:tc>
         <w:tc>
           <w:tcPr>
-            <w:tcW w:w="4247" w:type="dxa"/>
+            <w:tcW w:w="4813" w:type="dxa"/>
           </w:tcPr>
           <w:p>
             <w:r>
@@ -324,7 +246,7 @@
       <w:tr>
         <w:tc>
           <w:tcPr>
-            <w:tcW w:w="4247" w:type="dxa"/>
+            <w:tcW w:w="3681" w:type="dxa"/>
           </w:tcPr>
           <w:p>
             <w:r>
@@ -334,7 +256,7 @@
         </w:tc>
         <w:tc>
           <w:tcPr>
-            <w:tcW w:w="4247" w:type="dxa"/>
+            <w:tcW w:w="4813" w:type="dxa"/>
           </w:tcPr>
           <w:p>
             <w:r>
@@ -346,7 +268,7 @@
       <w:tr>
         <w:tc>
           <w:tcPr>
-            <w:tcW w:w="4247" w:type="dxa"/>
+            <w:tcW w:w="3681" w:type="dxa"/>
           </w:tcPr>
           <w:p>
             <w:r>
@@ -356,7 +278,7 @@
         </w:tc>
         <w:tc>
           <w:tcPr>
-            <w:tcW w:w="4247" w:type="dxa"/>
+            <w:tcW w:w="4813" w:type="dxa"/>
           </w:tcPr>
           <w:p>
             <w:r>
@@ -371,7 +293,7 @@
       <w:tr>
         <w:tc>
           <w:tcPr>
-            <w:tcW w:w="4247" w:type="dxa"/>
+            <w:tcW w:w="3681" w:type="dxa"/>
           </w:tcPr>
           <w:p>
             <w:r>
@@ -381,7 +303,7 @@
         </w:tc>
         <w:tc>
           <w:tcPr>
-            <w:tcW w:w="4247" w:type="dxa"/>
+            <w:tcW w:w="4813" w:type="dxa"/>
           </w:tcPr>
           <w:p>
             <w:r>
@@ -393,7 +315,7 @@
       <w:tr>
         <w:tc>
           <w:tcPr>
-            <w:tcW w:w="4247" w:type="dxa"/>
+            <w:tcW w:w="3681" w:type="dxa"/>
           </w:tcPr>
           <w:p>
             <w:r>
@@ -403,7 +325,7 @@
         </w:tc>
         <w:tc>
           <w:tcPr>
-            <w:tcW w:w="4247" w:type="dxa"/>
+            <w:tcW w:w="4813" w:type="dxa"/>
           </w:tcPr>
           <w:p>
             <w:r>
@@ -415,49 +337,22 @@
       <w:tr>
         <w:tc>
           <w:tcPr>
-            <w:tcW w:w="4247" w:type="dxa"/>
+            <w:tcW w:w="3681" w:type="dxa"/>
           </w:tcPr>
           <w:p>
             <w:r>
-              <w:t>Jugada d’equip: “</w:t>
-            </w:r>
-            <w:proofErr w:type="spellStart"/>
-            <w:r>
-              <w:t>Turnover</w:t>
-            </w:r>
-            <w:proofErr w:type="spellEnd"/>
-            <w:r>
-              <w:t xml:space="preserve"> </w:t>
-            </w:r>
-            <w:proofErr w:type="spellStart"/>
-            <w:r>
-              <w:t>by</w:t>
-            </w:r>
-            <w:proofErr w:type="spellEnd"/>
-            <w:r>
-              <w:t xml:space="preserve"> Team (</w:t>
-            </w:r>
-            <w:proofErr w:type="spellStart"/>
-            <w:r>
-              <w:t>shot</w:t>
-            </w:r>
-            <w:proofErr w:type="spellEnd"/>
-            <w:r>
-              <w:t xml:space="preserve"> </w:t>
-            </w:r>
-            <w:proofErr w:type="spellStart"/>
-            <w:r>
-              <w:t>clock</w:t>
-            </w:r>
-            <w:proofErr w:type="spellEnd"/>
-            <w:r>
-              <w:t>)”</w:t>
+              <w:t>Jugada d’equip:</w:t>
+            </w:r>
+          </w:p>
+          <w:p>
+            <w:r>
+              <w:t>“Turnover by Team (shot clock)”</w:t>
             </w:r>
           </w:p>
         </w:tc>
         <w:tc>
           <w:tcPr>
-            <w:tcW w:w="4247" w:type="dxa"/>
+            <w:tcW w:w="4813" w:type="dxa"/>
           </w:tcPr>
           <w:p>
             <w:r>
@@ -469,7 +364,7 @@
       <w:tr>
         <w:tc>
           <w:tcPr>
-            <w:tcW w:w="4247" w:type="dxa"/>
+            <w:tcW w:w="3681" w:type="dxa"/>
           </w:tcPr>
           <w:p>
             <w:r>
@@ -479,7 +374,7 @@
         </w:tc>
         <w:tc>
           <w:tcPr>
-            <w:tcW w:w="4247" w:type="dxa"/>
+            <w:tcW w:w="4813" w:type="dxa"/>
           </w:tcPr>
           <w:p>
             <w:r>
@@ -491,7 +386,7 @@
       <w:tr>
         <w:tc>
           <w:tcPr>
-            <w:tcW w:w="4247" w:type="dxa"/>
+            <w:tcW w:w="3681" w:type="dxa"/>
           </w:tcPr>
           <w:p>
             <w:r>
@@ -501,7 +396,7 @@
         </w:tc>
         <w:tc>
           <w:tcPr>
-            <w:tcW w:w="4247" w:type="dxa"/>
+            <w:tcW w:w="4813" w:type="dxa"/>
           </w:tcPr>
           <w:p>
             <w:r>
@@ -520,21 +415,8 @@
       <w:pPr>
         <w:spacing w:after="0" w:line="240" w:lineRule="auto"/>
       </w:pPr>
-      <w:proofErr w:type="spellStart"/>
-      <w:r>
-        <w:t>PbP</w:t>
-      </w:r>
-      <w:proofErr w:type="spellEnd"/>
-      <w:r>
-        <w:t xml:space="preserve"> -&gt; </w:t>
-      </w:r>
-      <w:proofErr w:type="spellStart"/>
-      <w:r>
-        <w:t>PbP</w:t>
-      </w:r>
-      <w:proofErr w:type="spellEnd"/>
-      <w:r>
-        <w:t xml:space="preserve"> estàndard</w:t>
+      <w:r>
+        <w:t>PbP -&gt; PbP estàndard</w:t>
       </w:r>
     </w:p>
     <w:p>
@@ -549,13 +431,13 @@
         <w:tblLook w:val="04A0" w:firstRow="1" w:lastRow="0" w:firstColumn="1" w:lastColumn="0" w:noHBand="0" w:noVBand="1"/>
       </w:tblPr>
       <w:tblGrid>
-        <w:gridCol w:w="4247"/>
-        <w:gridCol w:w="4247"/>
+        <w:gridCol w:w="3681"/>
+        <w:gridCol w:w="4813"/>
       </w:tblGrid>
       <w:tr>
         <w:tc>
           <w:tcPr>
-            <w:tcW w:w="4247" w:type="dxa"/>
+            <w:tcW w:w="3681" w:type="dxa"/>
           </w:tcPr>
           <w:p>
             <w:pPr>
@@ -576,7 +458,7 @@
         </w:tc>
         <w:tc>
           <w:tcPr>
-            <w:tcW w:w="4247" w:type="dxa"/>
+            <w:tcW w:w="4813" w:type="dxa"/>
           </w:tcPr>
           <w:p>
             <w:pPr>
@@ -599,7 +481,7 @@
       <w:tr>
         <w:tc>
           <w:tcPr>
-            <w:tcW w:w="4247" w:type="dxa"/>
+            <w:tcW w:w="3681" w:type="dxa"/>
           </w:tcPr>
           <w:p>
             <w:r>
@@ -609,7 +491,7 @@
         </w:tc>
         <w:tc>
           <w:tcPr>
-            <w:tcW w:w="4247" w:type="dxa"/>
+            <w:tcW w:w="4813" w:type="dxa"/>
           </w:tcPr>
           <w:p>
             <w:r>
@@ -624,7 +506,7 @@
       <w:tr>
         <w:tc>
           <w:tcPr>
-            <w:tcW w:w="4247" w:type="dxa"/>
+            <w:tcW w:w="3681" w:type="dxa"/>
           </w:tcPr>
           <w:p>
             <w:r>
@@ -634,7 +516,7 @@
         </w:tc>
         <w:tc>
           <w:tcPr>
-            <w:tcW w:w="4247" w:type="dxa"/>
+            <w:tcW w:w="4813" w:type="dxa"/>
           </w:tcPr>
           <w:p>
             <w:r>
@@ -646,7 +528,7 @@
       <w:tr>
         <w:tc>
           <w:tcPr>
-            <w:tcW w:w="4247" w:type="dxa"/>
+            <w:tcW w:w="3681" w:type="dxa"/>
           </w:tcPr>
           <w:p>
             <w:r>
@@ -656,7 +538,7 @@
         </w:tc>
         <w:tc>
           <w:tcPr>
-            <w:tcW w:w="4247" w:type="dxa"/>
+            <w:tcW w:w="4813" w:type="dxa"/>
           </w:tcPr>
           <w:p>
             <w:r>
@@ -674,7 +556,7 @@
       <w:tr>
         <w:tc>
           <w:tcPr>
-            <w:tcW w:w="4247" w:type="dxa"/>
+            <w:tcW w:w="3681" w:type="dxa"/>
           </w:tcPr>
           <w:p>
             <w:r>
@@ -684,7 +566,7 @@
         </w:tc>
         <w:tc>
           <w:tcPr>
-            <w:tcW w:w="4247" w:type="dxa"/>
+            <w:tcW w:w="4813" w:type="dxa"/>
           </w:tcPr>
           <w:p>
             <w:r>
@@ -696,49 +578,22 @@
       <w:tr>
         <w:tc>
           <w:tcPr>
-            <w:tcW w:w="4247" w:type="dxa"/>
+            <w:tcW w:w="3681" w:type="dxa"/>
           </w:tcPr>
           <w:p>
             <w:r>
-              <w:t>Jugada d’equip: “</w:t>
-            </w:r>
-            <w:proofErr w:type="spellStart"/>
-            <w:r>
-              <w:t>Turnover</w:t>
-            </w:r>
-            <w:proofErr w:type="spellEnd"/>
-            <w:r>
-              <w:t xml:space="preserve"> </w:t>
-            </w:r>
-            <w:proofErr w:type="spellStart"/>
-            <w:r>
-              <w:t>by</w:t>
-            </w:r>
-            <w:proofErr w:type="spellEnd"/>
-            <w:r>
-              <w:t xml:space="preserve"> Team (</w:t>
-            </w:r>
-            <w:proofErr w:type="spellStart"/>
-            <w:r>
-              <w:t>shot</w:t>
-            </w:r>
-            <w:proofErr w:type="spellEnd"/>
-            <w:r>
-              <w:t xml:space="preserve"> </w:t>
-            </w:r>
-            <w:proofErr w:type="spellStart"/>
-            <w:r>
-              <w:t>clock</w:t>
-            </w:r>
-            <w:proofErr w:type="spellEnd"/>
-            <w:r>
-              <w:t>)”</w:t>
+              <w:t>Jugada d’equip:</w:t>
+            </w:r>
+          </w:p>
+          <w:p>
+            <w:r>
+              <w:t>“Turnover by Team (shot clock)”</w:t>
             </w:r>
           </w:p>
         </w:tc>
         <w:tc>
           <w:tcPr>
-            <w:tcW w:w="4247" w:type="dxa"/>
+            <w:tcW w:w="4813" w:type="dxa"/>
           </w:tcPr>
           <w:p>
             <w:r>
@@ -756,7 +611,7 @@
       <w:tr>
         <w:tc>
           <w:tcPr>
-            <w:tcW w:w="4247" w:type="dxa"/>
+            <w:tcW w:w="3681" w:type="dxa"/>
           </w:tcPr>
           <w:p>
             <w:r>
@@ -766,7 +621,7 @@
         </w:tc>
         <w:tc>
           <w:tcPr>
-            <w:tcW w:w="4247" w:type="dxa"/>
+            <w:tcW w:w="4813" w:type="dxa"/>
           </w:tcPr>
           <w:p>
             <w:r>
@@ -778,7 +633,7 @@
       <w:tr>
         <w:tc>
           <w:tcPr>
-            <w:tcW w:w="4247" w:type="dxa"/>
+            <w:tcW w:w="3681" w:type="dxa"/>
           </w:tcPr>
           <w:p>
             <w:pPr>
@@ -793,7 +648,7 @@
         </w:tc>
         <w:tc>
           <w:tcPr>
-            <w:tcW w:w="4247" w:type="dxa"/>
+            <w:tcW w:w="4813" w:type="dxa"/>
           </w:tcPr>
           <w:p>
             <w:r>
@@ -805,32 +660,11 @@
     </w:tbl>
     <w:p>
       <w:pPr>
-        <w:spacing w:after="0" w:line="240" w:lineRule="auto"/>
-      </w:pPr>
-    </w:p>
-    <w:p>
-      <w:pPr>
         <w:spacing w:before="240"/>
       </w:pPr>
       <w:r>
         <w:lastRenderedPageBreak/>
-        <w:t xml:space="preserve">A </w:t>
-      </w:r>
-      <w:proofErr w:type="spellStart"/>
-      <w:r>
-        <w:t>basketball</w:t>
-      </w:r>
-      <w:proofErr w:type="spellEnd"/>
-      <w:r>
-        <w:t xml:space="preserve"> </w:t>
-      </w:r>
-      <w:proofErr w:type="spellStart"/>
-      <w:r>
-        <w:t>reference</w:t>
-      </w:r>
-      <w:proofErr w:type="spellEnd"/>
-      <w:r>
-        <w:t>, les implicacions ja estan indicades:</w:t>
+        <w:t>A basketball reference, les implicacions ja estan indicades:</w:t>
       </w:r>
     </w:p>
     <w:p>
@@ -942,23 +776,7 @@
         <w:spacing w:after="0"/>
       </w:pPr>
       <w:r>
-        <w:t xml:space="preserve">Per a la construcció del </w:t>
-      </w:r>
-      <w:proofErr w:type="spellStart"/>
-      <w:r>
-        <w:t>PbP</w:t>
-      </w:r>
-      <w:proofErr w:type="spellEnd"/>
-      <w:r>
-        <w:t xml:space="preserve"> estàndard, millor guardar-me les jugades i fer una repassada </w:t>
-      </w:r>
-      <w:proofErr w:type="spellStart"/>
-      <w:r>
-        <w:t>printar-les</w:t>
-      </w:r>
-      <w:proofErr w:type="spellEnd"/>
-      <w:r>
-        <w:t>:</w:t>
+        <w:t>Per a la construcció del PbP estàndard, millor guardar-me les jugades i fer una repassada printar-les:</w:t>
       </w:r>
     </w:p>
     <w:p>
@@ -971,46 +789,18 @@
         <w:spacing w:after="0"/>
         <w:ind w:left="284" w:hanging="284"/>
       </w:pPr>
-      <w:proofErr w:type="spellStart"/>
-      <w:r>
-        <w:t>Basketball</w:t>
-      </w:r>
-      <w:proofErr w:type="spellEnd"/>
-      <w:r>
-        <w:t xml:space="preserve"> </w:t>
-      </w:r>
-      <w:proofErr w:type="spellStart"/>
-      <w:r>
-        <w:t>reference</w:t>
-      </w:r>
-      <w:proofErr w:type="spellEnd"/>
-      <w:r>
-        <w:t xml:space="preserve">: 1a frase </w:t>
-      </w:r>
-      <w:proofErr w:type="spellStart"/>
-      <w:r>
-        <w:t>offensive</w:t>
-      </w:r>
-      <w:proofErr w:type="spellEnd"/>
-      <w:r>
-        <w:t xml:space="preserve"> </w:t>
-      </w:r>
-      <w:proofErr w:type="spellStart"/>
-      <w:r>
-        <w:t>foul</w:t>
-      </w:r>
-      <w:proofErr w:type="spellEnd"/>
+      <w:r>
+        <w:t>Basketball reference: 1a frase offensive foul</w:t>
+      </w:r>
       <w:r>
         <w:t xml:space="preserve">. 2a frase </w:t>
       </w:r>
-      <w:proofErr w:type="spellStart"/>
       <w:r>
         <w:rPr>
           <w:color w:val="FF0000"/>
         </w:rPr>
         <w:t>turnover</w:t>
       </w:r>
-      <w:proofErr w:type="spellEnd"/>
     </w:p>
     <w:p>
       <w:pPr>
@@ -1036,32 +826,14 @@
         <w:ind w:left="567" w:hanging="283"/>
       </w:pPr>
       <w:r>
-        <w:t xml:space="preserve">1a frase </w:t>
-      </w:r>
-      <w:proofErr w:type="spellStart"/>
-      <w:r>
-        <w:t>offensive</w:t>
-      </w:r>
-      <w:proofErr w:type="spellEnd"/>
-      <w:r>
-        <w:t xml:space="preserve"> </w:t>
-      </w:r>
-      <w:proofErr w:type="spellStart"/>
-      <w:r>
-        <w:t>foul</w:t>
-      </w:r>
-      <w:proofErr w:type="spellEnd"/>
-      <w:r>
-        <w:t xml:space="preserve">. 2a frase </w:t>
-      </w:r>
-      <w:proofErr w:type="spellStart"/>
+        <w:t xml:space="preserve">1a frase offensive foul. 2a frase </w:t>
+      </w:r>
       <w:r>
         <w:rPr>
           <w:color w:val="FF0000"/>
         </w:rPr>
         <w:t>turnover</w:t>
       </w:r>
-      <w:proofErr w:type="spellEnd"/>
     </w:p>
     <w:p>
       <w:pPr>
@@ -1099,22 +871,15 @@
       <w:r>
         <w:t xml:space="preserve">1a frase: </w:t>
       </w:r>
-      <w:proofErr w:type="spellStart"/>
       <w:r>
         <w:rPr>
           <w:color w:val="FF0000"/>
         </w:rPr>
         <w:t>turnover</w:t>
       </w:r>
-      <w:proofErr w:type="spellEnd"/>
-      <w:r>
-        <w:t xml:space="preserve">. 2a frase: </w:t>
-      </w:r>
-      <w:proofErr w:type="spellStart"/>
-      <w:r>
-        <w:t>steal</w:t>
-      </w:r>
-      <w:proofErr w:type="spellEnd"/>
+      <w:r>
+        <w:t>. 2a frase: steal</w:t>
+      </w:r>
     </w:p>
     <w:p>
       <w:pPr>
@@ -1158,21 +923,7 @@
         <w:rPr>
           <w:color w:val="4472C4" w:themeColor="accent1"/>
         </w:rPr>
-        <w:t xml:space="preserve">Error </w:t>
-      </w:r>
-      <w:proofErr w:type="spellStart"/>
-      <w:r>
-        <w:rPr>
-          <w:color w:val="4472C4" w:themeColor="accent1"/>
-        </w:rPr>
-        <w:t>handling</w:t>
-      </w:r>
-      <w:proofErr w:type="spellEnd"/>
-      <w:r>
-        <w:rPr>
-          <w:color w:val="4472C4" w:themeColor="accent1"/>
-        </w:rPr>
-        <w:t>:</w:t>
+        <w:t>Error handling:</w:t>
       </w:r>
     </w:p>
     <w:p>
@@ -1191,16 +942,8 @@
         <w:rPr>
           <w:color w:val="4472C4" w:themeColor="accent1"/>
         </w:rPr>
-        <w:t xml:space="preserve">Falta </w:t>
-      </w:r>
-      <w:proofErr w:type="spellStart"/>
-      <w:r>
-        <w:rPr>
-          <w:color w:val="4472C4" w:themeColor="accent1"/>
-        </w:rPr>
-        <w:t>info</w:t>
-      </w:r>
-      <w:proofErr w:type="spellEnd"/>
+        <w:t>Falta info</w:t>
+      </w:r>
     </w:p>
     <w:p>
       <w:pPr>
@@ -1309,19 +1052,11 @@
           <w:color w:val="4472C4" w:themeColor="accent1"/>
         </w:rPr>
       </w:pPr>
-      <w:proofErr w:type="spellStart"/>
       <w:r>
         <w:rPr>
           <w:color w:val="4472C4" w:themeColor="accent1"/>
         </w:rPr>
-        <w:t>Info</w:t>
-      </w:r>
-      <w:proofErr w:type="spellEnd"/>
-      <w:r>
-        <w:rPr>
-          <w:color w:val="4472C4" w:themeColor="accent1"/>
-        </w:rPr>
-        <w:t xml:space="preserve"> incorrecta:</w:t>
+        <w:t>Info incorrecta:</w:t>
       </w:r>
     </w:p>
     <w:p>
@@ -1378,21 +1113,7 @@
         <w:rPr>
           <w:color w:val="4472C4" w:themeColor="accent1"/>
         </w:rPr>
-        <w:t xml:space="preserve">Tipus de rebot no correcte: en cas d'indicar si O </w:t>
-      </w:r>
-      <w:proofErr w:type="spellStart"/>
-      <w:r>
-        <w:rPr>
-          <w:color w:val="4472C4" w:themeColor="accent1"/>
-        </w:rPr>
-        <w:t>o</w:t>
-      </w:r>
-      <w:proofErr w:type="spellEnd"/>
-      <w:r>
-        <w:rPr>
-          <w:color w:val="4472C4" w:themeColor="accent1"/>
-        </w:rPr>
-        <w:t xml:space="preserve"> D (opció 1) mirar el tir anterior de qui ha estat</w:t>
+        <w:t>Tipus de rebot no correcte: en cas d'indicar si O o D (opció 1) mirar el tir anterior de qui ha estat</w:t>
       </w:r>
     </w:p>
     <w:p>
@@ -1442,15 +1163,7 @@
     <w:p/>
     <w:p>
       <w:r>
-        <w:t xml:space="preserve">Implementació de </w:t>
-      </w:r>
-      <w:proofErr w:type="spellStart"/>
-      <w:r>
-        <w:t>boxscore</w:t>
-      </w:r>
-      <w:proofErr w:type="spellEnd"/>
-      <w:r>
-        <w:t xml:space="preserve"> parcial, del moment X al moment Y. És senzill, però hi ha el problema d'endevinar qui hi ha a pista</w:t>
+        <w:t>Implementació de boxscore parcial, del moment X al moment Y. És senzill, però hi ha el problema d'endevinar qui hi ha a pista</w:t>
       </w:r>
     </w:p>
     <w:p>
@@ -1463,14 +1176,21 @@
         <w:t>Solució 2: Fer-ho al revés, es parteix del 5 inicial i es va canviant. Crec que és més fàcil</w:t>
       </w:r>
     </w:p>
-    <w:p>
-      <w:r>
-        <w:br w:type="page"/>
-      </w:r>
-    </w:p>
-    <w:p>
-      <w:r>
-        <w:lastRenderedPageBreak/>
+    <w:p/>
+    <w:p>
+      <w:pPr>
+        <w:pStyle w:val="Ttulo2"/>
+        <w:numPr>
+          <w:ilvl w:val="0"/>
+          <w:numId w:val="12"/>
+        </w:numPr>
+      </w:pPr>
+      <w:r>
+        <w:t>Variables addicionals</w:t>
+      </w:r>
+    </w:p>
+    <w:p>
+      <w:r>
         <w:t>Variables:</w:t>
       </w:r>
     </w:p>
@@ -1479,7 +1199,41 @@
         <w:pStyle w:val="Prrafodelista"/>
       </w:pPr>
       <w:r>
-        <w:t>Crear diferenciació de tirs de 2 segons direcció cos respecte de la cistella:</w:t>
+        <w:t>Crear diferenciació d'assistències segons el tir posterior</w:t>
+      </w:r>
+    </w:p>
+    <w:p>
+      <w:pPr>
+        <w:pStyle w:val="Prrafodelista"/>
+      </w:pPr>
+      <w:r>
+        <w:t>Punts a partir d’una assistència o no</w:t>
+      </w:r>
+    </w:p>
+    <w:p>
+      <w:pPr>
+        <w:pStyle w:val="Prrafodelista"/>
+      </w:pPr>
+      <w:r>
+        <w:t>Crear diferenciació de tirs de 2 segons direcció cos respecte de la cistella</w:t>
+      </w:r>
+      <w:r>
+        <w:t xml:space="preserve"> (en cas de tenir info</w:t>
+      </w:r>
+      <w:r>
+        <w:t>rmació</w:t>
+      </w:r>
+      <w:r>
+        <w:t xml:space="preserve"> detallada</w:t>
+      </w:r>
+      <w:r>
+        <w:t>, com retransmissions</w:t>
+      </w:r>
+      <w:r>
+        <w:t>)</w:t>
+      </w:r>
+      <w:r>
+        <w:t>:</w:t>
       </w:r>
     </w:p>
     <w:p>
@@ -1505,34 +1259,7 @@
         <w:ind w:left="567" w:hanging="283"/>
       </w:pPr>
       <w:r>
-        <w:t xml:space="preserve">Tir vertical o </w:t>
-      </w:r>
-      <w:proofErr w:type="spellStart"/>
-      <w:r>
-        <w:t>fadeaway</w:t>
-      </w:r>
-      <w:proofErr w:type="spellEnd"/>
-    </w:p>
-    <w:p>
-      <w:pPr>
-        <w:pStyle w:val="Prrafodelista"/>
-      </w:pPr>
-      <w:r>
-        <w:t>Crear diferenciació d'assistències segons el tir posterior</w:t>
-      </w:r>
-    </w:p>
-    <w:p>
-      <w:pPr>
-        <w:pStyle w:val="Prrafodelista"/>
-      </w:pPr>
-      <w:r>
-        <w:t>Tir posterior a assi</w:t>
-      </w:r>
-      <w:r>
-        <w:t>s</w:t>
-      </w:r>
-      <w:r>
-        <w:t>tència o no</w:t>
+        <w:t>Tir vertical o fadeaway</w:t>
       </w:r>
     </w:p>
     <w:p>
@@ -1580,19 +1307,150 @@
     </w:p>
     <w:p>
       <w:r>
-        <w:t xml:space="preserve">Game </w:t>
-      </w:r>
-      <w:proofErr w:type="spellStart"/>
-      <w:r>
-        <w:t>Score</w:t>
-      </w:r>
-      <w:proofErr w:type="spellEnd"/>
+        <w:t>Game Score</w:t>
+      </w:r>
       <w:r>
         <w:t xml:space="preserve"> (simplificació per a un sol partit)</w:t>
       </w:r>
     </w:p>
     <w:p/>
     <w:p>
+      <w:pPr>
+        <w:pStyle w:val="Ttulo2"/>
+        <w:numPr>
+          <w:ilvl w:val="0"/>
+          <w:numId w:val="12"/>
+        </w:numPr>
+      </w:pPr>
+      <w:r>
+        <w:t>Visualitzacions, gràfics i taules</w:t>
+      </w:r>
+    </w:p>
+    <w:p>
+      <w:r>
+        <w:t>Idees</w:t>
+      </w:r>
+      <w:r>
+        <w:t>:</w:t>
+      </w:r>
+    </w:p>
+    <w:p>
+      <w:pPr>
+        <w:pStyle w:val="Prrafodelista"/>
+        <w:numPr>
+          <w:ilvl w:val="0"/>
+          <w:numId w:val="10"/>
+        </w:numPr>
+        <w:ind w:left="284" w:hanging="284"/>
+      </w:pPr>
+      <w:r>
+        <w:t>Marcador</w:t>
+      </w:r>
+      <w:r>
+        <w:t>s</w:t>
+      </w:r>
+      <w:r>
+        <w:t xml:space="preserve"> parcial</w:t>
+      </w:r>
+      <w:r>
+        <w:t>s</w:t>
+      </w:r>
+    </w:p>
+    <w:p>
+      <w:pPr>
+        <w:pStyle w:val="Prrafodelista"/>
+        <w:numPr>
+          <w:ilvl w:val="0"/>
+          <w:numId w:val="10"/>
+        </w:numPr>
+        <w:ind w:left="284" w:hanging="284"/>
+      </w:pPr>
+      <w:r>
+        <w:t>Major ratxa de cada equip (punts)</w:t>
+      </w:r>
+    </w:p>
+    <w:p>
+      <w:pPr>
+        <w:pStyle w:val="Prrafodelista"/>
+        <w:numPr>
+          <w:ilvl w:val="0"/>
+          <w:numId w:val="10"/>
+        </w:numPr>
+        <w:ind w:left="284" w:hanging="284"/>
+      </w:pPr>
+      <w:r>
+        <w:t>Major sequera de punts de cada equip</w:t>
+      </w:r>
+      <w:r>
+        <w:t xml:space="preserve"> (minuts)</w:t>
+      </w:r>
+    </w:p>
+    <w:p>
+      <w:pPr>
+        <w:pStyle w:val="Prrafodelista"/>
+        <w:numPr>
+          <w:ilvl w:val="0"/>
+          <w:numId w:val="10"/>
+        </w:numPr>
+        <w:ind w:left="284" w:hanging="284"/>
+      </w:pPr>
+      <w:r>
+        <w:t>Canvis de lideratge en el marcador</w:t>
+      </w:r>
+    </w:p>
+    <w:p>
+      <w:pPr>
+        <w:pStyle w:val="Prrafodelista"/>
+        <w:numPr>
+          <w:ilvl w:val="0"/>
+          <w:numId w:val="10"/>
+        </w:numPr>
+        <w:ind w:left="284" w:hanging="284"/>
+      </w:pPr>
+      <w:r>
+        <w:t>Marcador i equips en pista a l’instant X?</w:t>
+      </w:r>
+    </w:p>
+    <w:p>
+      <w:pPr>
+        <w:pStyle w:val="Prrafodelista"/>
+        <w:numPr>
+          <w:ilvl w:val="0"/>
+          <w:numId w:val="10"/>
+        </w:numPr>
+        <w:ind w:left="284" w:hanging="284"/>
+      </w:pPr>
+      <w:r>
+        <w:t>Gràfica de distància de llançament</w:t>
+      </w:r>
+    </w:p>
+    <w:p>
+      <w:pPr>
+        <w:pStyle w:val="Prrafodelista"/>
+        <w:numPr>
+          <w:ilvl w:val="0"/>
+          <w:numId w:val="10"/>
+        </w:numPr>
+        <w:ind w:left="284" w:hanging="284"/>
+      </w:pPr>
+      <w:r>
+        <w:t>Veure si els temps morts han aconseguit algun efecte</w:t>
+      </w:r>
+    </w:p>
+    <w:p/>
+    <w:p>
+      <w:pPr>
+        <w:pStyle w:val="Ttulo2"/>
+        <w:numPr>
+          <w:ilvl w:val="0"/>
+          <w:numId w:val="9"/>
+        </w:numPr>
+      </w:pPr>
+      <w:r>
+        <w:t>Reconeixement avançat de jugades</w:t>
+      </w:r>
+    </w:p>
+    <w:p>
       <w:r>
         <w:t>Classificació</w:t>
       </w:r>
@@ -1610,17 +1468,8 @@
       <w:pPr>
         <w:pStyle w:val="Prrafodelista"/>
       </w:pPr>
-      <w:proofErr w:type="spellStart"/>
-      <w:r>
-        <w:t>Bag</w:t>
-      </w:r>
-      <w:proofErr w:type="spellEnd"/>
-      <w:r>
-        <w:t xml:space="preserve"> of </w:t>
-      </w:r>
-      <w:proofErr w:type="spellStart"/>
-      <w:r>
-        <w:t>w</w:t>
+      <w:r>
+        <w:t>Bag of w</w:t>
       </w:r>
       <w:r>
         <w:t>ord</w:t>
@@ -1628,29 +1477,21 @@
       <w:r>
         <w:t>s</w:t>
       </w:r>
-      <w:proofErr w:type="spellEnd"/>
-    </w:p>
-    <w:p>
-      <w:pPr>
-        <w:pStyle w:val="Prrafodelista"/>
-      </w:pPr>
-      <w:proofErr w:type="spellStart"/>
+    </w:p>
+    <w:p>
+      <w:pPr>
+        <w:pStyle w:val="Prrafodelista"/>
+      </w:pPr>
       <w:r>
         <w:t>Transformer</w:t>
       </w:r>
-      <w:proofErr w:type="spellEnd"/>
-    </w:p>
-    <w:p>
-      <w:pPr>
-        <w:pStyle w:val="Prrafodelista"/>
-      </w:pPr>
-      <w:proofErr w:type="spellStart"/>
-      <w:r>
-        <w:t>Clustering</w:t>
-      </w:r>
-      <w:proofErr w:type="spellEnd"/>
-      <w:r>
-        <w:t>:</w:t>
+    </w:p>
+    <w:p>
+      <w:pPr>
+        <w:pStyle w:val="Prrafodelista"/>
+      </w:pPr>
+      <w:r>
+        <w:t>Clustering:</w:t>
       </w:r>
     </w:p>
     <w:p>
@@ -1666,13 +1507,8 @@
         </w:rPr>
       </w:pPr>
       <w:r>
-        <w:t>Classificació en k-</w:t>
-      </w:r>
-      <w:proofErr w:type="spellStart"/>
-      <w:r>
-        <w:t>means</w:t>
-      </w:r>
-      <w:proofErr w:type="spellEnd"/>
+        <w:t>Classificació en k-means</w:t>
+      </w:r>
     </w:p>
     <w:p>
       <w:pPr>
@@ -1687,340 +1523,87 @@
         </w:rPr>
       </w:pPr>
       <w:r>
+        <w:lastRenderedPageBreak/>
         <w:t xml:space="preserve">DBSCAN </w:t>
       </w:r>
       <w:r>
         <w:t>(</w:t>
       </w:r>
-      <w:proofErr w:type="spellStart"/>
       <w:r>
         <w:rPr>
           <w:rStyle w:val="acopre"/>
           <w:iCs w:val="0"/>
         </w:rPr>
-        <w:t>Density-Based</w:t>
-      </w:r>
-      <w:proofErr w:type="spellEnd"/>
+        <w:t xml:space="preserve">Density-Based Spatial Clustering of Applications with Noise) </w:t>
+      </w:r>
+      <w:r>
+        <w:t>va millor que k-means perquè no usa distàncies, sinó densitat de punts. Sol anar millor que k-means en embeddings de text</w:t>
+      </w:r>
+    </w:p>
+    <w:p>
+      <w:pPr>
+        <w:pStyle w:val="Prrafodelista"/>
+        <w:numPr>
+          <w:ilvl w:val="1"/>
+          <w:numId w:val="2"/>
+        </w:numPr>
+        <w:ind w:left="567" w:hanging="283"/>
+        <w:rPr>
+          <w:i/>
+        </w:rPr>
+      </w:pPr>
+      <w:r>
+        <w:t>HDBSCAN (</w:t>
+      </w:r>
       <w:r>
         <w:rPr>
           <w:rStyle w:val="acopre"/>
           <w:iCs w:val="0"/>
         </w:rPr>
-        <w:t xml:space="preserve"> </w:t>
-      </w:r>
-      <w:proofErr w:type="spellStart"/>
+        <w:t>Hierarchical Density-Based Spatial Clustering of Applications with Noise)</w:t>
+      </w:r>
+    </w:p>
+    <w:p>
+      <w:pPr>
+        <w:pStyle w:val="Prrafodelista"/>
+        <w:numPr>
+          <w:ilvl w:val="1"/>
+          <w:numId w:val="2"/>
+        </w:numPr>
+        <w:ind w:left="567" w:hanging="283"/>
+        <w:rPr>
+          <w:i/>
+          <w:iCs w:val="0"/>
+        </w:rPr>
+      </w:pPr>
+      <w:r>
+        <w:t>OPTICS (</w:t>
+      </w:r>
       <w:r>
         <w:rPr>
           <w:rStyle w:val="acopre"/>
           <w:iCs w:val="0"/>
         </w:rPr>
-        <w:t>Spatial</w:t>
-      </w:r>
-      <w:proofErr w:type="spellEnd"/>
+        <w:t xml:space="preserve">Ordering points to identify the </w:t>
+      </w:r>
+      <w:r>
+        <w:rPr>
+          <w:rStyle w:val="nfasis"/>
+        </w:rPr>
+        <w:t>clustering</w:t>
+      </w:r>
+      <w:r>
+        <w:rPr>
+          <w:rStyle w:val="acopre"/>
+        </w:rPr>
+        <w:t xml:space="preserve"> </w:t>
+      </w:r>
       <w:r>
         <w:rPr>
           <w:rStyle w:val="acopre"/>
           <w:iCs w:val="0"/>
         </w:rPr>
-        <w:t xml:space="preserve"> </w:t>
-      </w:r>
-      <w:proofErr w:type="spellStart"/>
-      <w:r>
-        <w:rPr>
-          <w:rStyle w:val="acopre"/>
-          <w:iCs w:val="0"/>
-        </w:rPr>
-        <w:t>Clustering</w:t>
-      </w:r>
-      <w:proofErr w:type="spellEnd"/>
-      <w:r>
-        <w:rPr>
-          <w:rStyle w:val="acopre"/>
-          <w:iCs w:val="0"/>
-        </w:rPr>
-        <w:t xml:space="preserve"> of Applications </w:t>
-      </w:r>
-      <w:proofErr w:type="spellStart"/>
-      <w:r>
-        <w:rPr>
-          <w:rStyle w:val="acopre"/>
-          <w:iCs w:val="0"/>
-        </w:rPr>
-        <w:t>with</w:t>
-      </w:r>
-      <w:proofErr w:type="spellEnd"/>
-      <w:r>
-        <w:rPr>
-          <w:rStyle w:val="acopre"/>
-          <w:iCs w:val="0"/>
-        </w:rPr>
-        <w:t xml:space="preserve"> </w:t>
-      </w:r>
-      <w:proofErr w:type="spellStart"/>
-      <w:r>
-        <w:rPr>
-          <w:rStyle w:val="acopre"/>
-          <w:iCs w:val="0"/>
-        </w:rPr>
-        <w:t>Noise</w:t>
-      </w:r>
-      <w:proofErr w:type="spellEnd"/>
-      <w:r>
-        <w:rPr>
-          <w:rStyle w:val="acopre"/>
-          <w:iCs w:val="0"/>
-        </w:rPr>
-        <w:t xml:space="preserve">) </w:t>
-      </w:r>
-      <w:r>
-        <w:t>va millor que k-</w:t>
-      </w:r>
-      <w:proofErr w:type="spellStart"/>
-      <w:r>
-        <w:t>means</w:t>
-      </w:r>
-      <w:proofErr w:type="spellEnd"/>
-      <w:r>
-        <w:t xml:space="preserve"> perquè no usa distàncies, sinó densitat de punts. Sol anar millor que k-</w:t>
-      </w:r>
-      <w:proofErr w:type="spellStart"/>
-      <w:r>
-        <w:t>means</w:t>
-      </w:r>
-      <w:proofErr w:type="spellEnd"/>
-      <w:r>
-        <w:t xml:space="preserve"> en </w:t>
-      </w:r>
-      <w:proofErr w:type="spellStart"/>
-      <w:r>
-        <w:t>embeddings</w:t>
-      </w:r>
-      <w:proofErr w:type="spellEnd"/>
-      <w:r>
-        <w:t xml:space="preserve"> de text</w:t>
-      </w:r>
-    </w:p>
-    <w:p>
-      <w:pPr>
-        <w:pStyle w:val="Prrafodelista"/>
-        <w:numPr>
-          <w:ilvl w:val="1"/>
-          <w:numId w:val="2"/>
-        </w:numPr>
-        <w:ind w:left="567" w:hanging="283"/>
-        <w:rPr>
-          <w:i/>
-        </w:rPr>
-      </w:pPr>
-      <w:r>
-        <w:t>HDBSCAN (</w:t>
-      </w:r>
-      <w:proofErr w:type="spellStart"/>
-      <w:r>
-        <w:rPr>
-          <w:rStyle w:val="acopre"/>
-          <w:iCs w:val="0"/>
-        </w:rPr>
-        <w:t>Hierarchical</w:t>
-      </w:r>
-      <w:proofErr w:type="spellEnd"/>
-      <w:r>
-        <w:rPr>
-          <w:rStyle w:val="acopre"/>
-          <w:iCs w:val="0"/>
-        </w:rPr>
-        <w:t xml:space="preserve"> </w:t>
-      </w:r>
-      <w:proofErr w:type="spellStart"/>
-      <w:r>
-        <w:rPr>
-          <w:rStyle w:val="acopre"/>
-          <w:iCs w:val="0"/>
-        </w:rPr>
-        <w:t>Density-Based</w:t>
-      </w:r>
-      <w:proofErr w:type="spellEnd"/>
-      <w:r>
-        <w:rPr>
-          <w:rStyle w:val="acopre"/>
-          <w:iCs w:val="0"/>
-        </w:rPr>
-        <w:t xml:space="preserve"> </w:t>
-      </w:r>
-      <w:proofErr w:type="spellStart"/>
-      <w:r>
-        <w:rPr>
-          <w:rStyle w:val="acopre"/>
-          <w:iCs w:val="0"/>
-        </w:rPr>
-        <w:t>Spatial</w:t>
-      </w:r>
-      <w:proofErr w:type="spellEnd"/>
-      <w:r>
-        <w:rPr>
-          <w:rStyle w:val="acopre"/>
-          <w:iCs w:val="0"/>
-        </w:rPr>
-        <w:t xml:space="preserve"> </w:t>
-      </w:r>
-      <w:proofErr w:type="spellStart"/>
-      <w:r>
-        <w:rPr>
-          <w:rStyle w:val="acopre"/>
-          <w:iCs w:val="0"/>
-        </w:rPr>
-        <w:t>Clustering</w:t>
-      </w:r>
-      <w:proofErr w:type="spellEnd"/>
-      <w:r>
-        <w:rPr>
-          <w:rStyle w:val="acopre"/>
-          <w:iCs w:val="0"/>
-        </w:rPr>
-        <w:t xml:space="preserve"> of Applications </w:t>
-      </w:r>
-      <w:proofErr w:type="spellStart"/>
-      <w:r>
-        <w:rPr>
-          <w:rStyle w:val="acopre"/>
-          <w:iCs w:val="0"/>
-        </w:rPr>
-        <w:t>with</w:t>
-      </w:r>
-      <w:proofErr w:type="spellEnd"/>
-      <w:r>
-        <w:rPr>
-          <w:rStyle w:val="acopre"/>
-          <w:iCs w:val="0"/>
-        </w:rPr>
-        <w:t xml:space="preserve"> </w:t>
-      </w:r>
-      <w:proofErr w:type="spellStart"/>
-      <w:r>
-        <w:rPr>
-          <w:rStyle w:val="acopre"/>
-          <w:iCs w:val="0"/>
-        </w:rPr>
-        <w:t>Noise</w:t>
-      </w:r>
-      <w:proofErr w:type="spellEnd"/>
-      <w:r>
-        <w:rPr>
-          <w:rStyle w:val="acopre"/>
-          <w:iCs w:val="0"/>
-        </w:rPr>
-        <w:t>)</w:t>
-      </w:r>
-    </w:p>
-    <w:p>
-      <w:pPr>
-        <w:pStyle w:val="Prrafodelista"/>
-        <w:numPr>
-          <w:ilvl w:val="1"/>
-          <w:numId w:val="2"/>
-        </w:numPr>
-        <w:ind w:left="567" w:hanging="283"/>
-        <w:rPr>
-          <w:i/>
-          <w:iCs w:val="0"/>
-        </w:rPr>
-      </w:pPr>
-      <w:r>
-        <w:t>OPTICS (</w:t>
-      </w:r>
-      <w:proofErr w:type="spellStart"/>
-      <w:r>
-        <w:rPr>
-          <w:rStyle w:val="acopre"/>
-          <w:iCs w:val="0"/>
-        </w:rPr>
-        <w:t>Ordering</w:t>
-      </w:r>
-      <w:proofErr w:type="spellEnd"/>
-      <w:r>
-        <w:rPr>
-          <w:rStyle w:val="acopre"/>
-          <w:iCs w:val="0"/>
-        </w:rPr>
-        <w:t xml:space="preserve"> </w:t>
-      </w:r>
-      <w:proofErr w:type="spellStart"/>
-      <w:r>
-        <w:rPr>
-          <w:rStyle w:val="acopre"/>
-          <w:iCs w:val="0"/>
-        </w:rPr>
-        <w:t>points</w:t>
-      </w:r>
-      <w:proofErr w:type="spellEnd"/>
-      <w:r>
-        <w:rPr>
-          <w:rStyle w:val="acopre"/>
-          <w:iCs w:val="0"/>
-        </w:rPr>
-        <w:t xml:space="preserve"> to </w:t>
-      </w:r>
-      <w:proofErr w:type="spellStart"/>
-      <w:r>
-        <w:rPr>
-          <w:rStyle w:val="acopre"/>
-          <w:iCs w:val="0"/>
-        </w:rPr>
-        <w:t>identify</w:t>
-      </w:r>
-      <w:proofErr w:type="spellEnd"/>
-      <w:r>
-        <w:rPr>
-          <w:rStyle w:val="acopre"/>
-          <w:iCs w:val="0"/>
-        </w:rPr>
-        <w:t xml:space="preserve"> </w:t>
-      </w:r>
-      <w:proofErr w:type="spellStart"/>
-      <w:r>
-        <w:rPr>
-          <w:rStyle w:val="acopre"/>
-          <w:iCs w:val="0"/>
-        </w:rPr>
-        <w:t>the</w:t>
-      </w:r>
-      <w:proofErr w:type="spellEnd"/>
-      <w:r>
-        <w:rPr>
-          <w:rStyle w:val="acopre"/>
-          <w:iCs w:val="0"/>
-        </w:rPr>
-        <w:t xml:space="preserve"> </w:t>
-      </w:r>
-      <w:proofErr w:type="spellStart"/>
-      <w:r>
-        <w:rPr>
-          <w:rStyle w:val="nfasis"/>
-        </w:rPr>
-        <w:t>clustering</w:t>
-      </w:r>
-      <w:proofErr w:type="spellEnd"/>
-      <w:r>
-        <w:rPr>
-          <w:rStyle w:val="acopre"/>
-        </w:rPr>
-        <w:t xml:space="preserve"> </w:t>
-      </w:r>
-      <w:proofErr w:type="spellStart"/>
-      <w:r>
-        <w:rPr>
-          <w:rStyle w:val="acopre"/>
-          <w:iCs w:val="0"/>
-        </w:rPr>
-        <w:t>structure</w:t>
-      </w:r>
-      <w:proofErr w:type="spellEnd"/>
-      <w:r>
-        <w:rPr>
-          <w:rStyle w:val="acopre"/>
-          <w:iCs w:val="0"/>
-        </w:rPr>
-        <w:t>)</w:t>
+        <w:t>structure)</w:t>
       </w:r>
     </w:p>
     <w:p/>
@@ -2086,50 +1669,6 @@
       </w:hyperlink>
     </w:p>
     <w:p/>
-    <w:p>
-      <w:r>
-        <w:t>Visualitzacions extres:</w:t>
-      </w:r>
-    </w:p>
-    <w:p>
-      <w:pPr>
-        <w:pStyle w:val="Prrafodelista"/>
-        <w:numPr>
-          <w:ilvl w:val="0"/>
-          <w:numId w:val="10"/>
-        </w:numPr>
-        <w:ind w:left="284" w:hanging="284"/>
-      </w:pPr>
-      <w:r>
-        <w:t xml:space="preserve">Estadístiques a </w:t>
-      </w:r>
-      <w:proofErr w:type="spellStart"/>
-      <w:r>
-        <w:t>basketball</w:t>
-      </w:r>
-      <w:proofErr w:type="spellEnd"/>
-      <w:r>
-        <w:t xml:space="preserve"> </w:t>
-      </w:r>
-      <w:proofErr w:type="spellStart"/>
-      <w:r>
-        <w:t>reference</w:t>
-      </w:r>
-      <w:proofErr w:type="spellEnd"/>
-    </w:p>
-    <w:p>
-      <w:pPr>
-        <w:pStyle w:val="Prrafodelista"/>
-        <w:numPr>
-          <w:ilvl w:val="0"/>
-          <w:numId w:val="10"/>
-        </w:numPr>
-        <w:ind w:left="284" w:hanging="284"/>
-      </w:pPr>
-      <w:r>
-        <w:t>Veure si els temps morts han aconseguit algun efecte</w:t>
-      </w:r>
-    </w:p>
     <w:sectPr>
       <w:pgSz w:w="11906" w:h="16838"/>
       <w:pgMar w:top="1417" w:right="1701" w:bottom="1417" w:left="1701" w:header="708" w:footer="708" w:gutter="0"/>
@@ -2459,6 +1998,95 @@
     </w:lvl>
   </w:abstractNum>
   <w:abstractNum w:abstractNumId="3" w15:restartNumberingAfterBreak="0">
+    <w:nsid w:val="2B5D5274"/>
+    <w:multiLevelType w:val="hybridMultilevel"/>
+    <w:tmpl w:val="C6E6DFA8"/>
+    <w:lvl w:ilvl="0" w:tplc="0C0A000F">
+      <w:start w:val="1"/>
+      <w:numFmt w:val="decimal"/>
+      <w:lvlText w:val="%1."/>
+      <w:lvlJc w:val="left"/>
+      <w:pPr>
+        <w:ind w:left="720" w:hanging="360"/>
+      </w:pPr>
+      <w:rPr>
+        <w:rFonts w:hint="default"/>
+      </w:rPr>
+    </w:lvl>
+    <w:lvl w:ilvl="1" w:tplc="0C0A0019" w:tentative="1">
+      <w:start w:val="1"/>
+      <w:numFmt w:val="lowerLetter"/>
+      <w:lvlText w:val="%2."/>
+      <w:lvlJc w:val="left"/>
+      <w:pPr>
+        <w:ind w:left="1440" w:hanging="360"/>
+      </w:pPr>
+    </w:lvl>
+    <w:lvl w:ilvl="2" w:tplc="0C0A001B" w:tentative="1">
+      <w:start w:val="1"/>
+      <w:numFmt w:val="lowerRoman"/>
+      <w:lvlText w:val="%3."/>
+      <w:lvlJc w:val="right"/>
+      <w:pPr>
+        <w:ind w:left="2160" w:hanging="180"/>
+      </w:pPr>
+    </w:lvl>
+    <w:lvl w:ilvl="3" w:tplc="0C0A000F" w:tentative="1">
+      <w:start w:val="1"/>
+      <w:numFmt w:val="decimal"/>
+      <w:lvlText w:val="%4."/>
+      <w:lvlJc w:val="left"/>
+      <w:pPr>
+        <w:ind w:left="2880" w:hanging="360"/>
+      </w:pPr>
+    </w:lvl>
+    <w:lvl w:ilvl="4" w:tplc="0C0A0019" w:tentative="1">
+      <w:start w:val="1"/>
+      <w:numFmt w:val="lowerLetter"/>
+      <w:lvlText w:val="%5."/>
+      <w:lvlJc w:val="left"/>
+      <w:pPr>
+        <w:ind w:left="3600" w:hanging="360"/>
+      </w:pPr>
+    </w:lvl>
+    <w:lvl w:ilvl="5" w:tplc="0C0A001B" w:tentative="1">
+      <w:start w:val="1"/>
+      <w:numFmt w:val="lowerRoman"/>
+      <w:lvlText w:val="%6."/>
+      <w:lvlJc w:val="right"/>
+      <w:pPr>
+        <w:ind w:left="4320" w:hanging="180"/>
+      </w:pPr>
+    </w:lvl>
+    <w:lvl w:ilvl="6" w:tplc="0C0A000F" w:tentative="1">
+      <w:start w:val="1"/>
+      <w:numFmt w:val="decimal"/>
+      <w:lvlText w:val="%7."/>
+      <w:lvlJc w:val="left"/>
+      <w:pPr>
+        <w:ind w:left="5040" w:hanging="360"/>
+      </w:pPr>
+    </w:lvl>
+    <w:lvl w:ilvl="7" w:tplc="0C0A0019" w:tentative="1">
+      <w:start w:val="1"/>
+      <w:numFmt w:val="lowerLetter"/>
+      <w:lvlText w:val="%8."/>
+      <w:lvlJc w:val="left"/>
+      <w:pPr>
+        <w:ind w:left="5760" w:hanging="360"/>
+      </w:pPr>
+    </w:lvl>
+    <w:lvl w:ilvl="8" w:tplc="0C0A001B" w:tentative="1">
+      <w:start w:val="1"/>
+      <w:numFmt w:val="lowerRoman"/>
+      <w:lvlText w:val="%9."/>
+      <w:lvlJc w:val="right"/>
+      <w:pPr>
+        <w:ind w:left="6480" w:hanging="180"/>
+      </w:pPr>
+    </w:lvl>
+  </w:abstractNum>
+  <w:abstractNum w:abstractNumId="4" w15:restartNumberingAfterBreak="0">
     <w:nsid w:val="2DEA22C2"/>
     <w:multiLevelType w:val="hybridMultilevel"/>
     <w:tmpl w:val="4C62C41E"/>
@@ -2571,7 +2199,7 @@
       </w:rPr>
     </w:lvl>
   </w:abstractNum>
-  <w:abstractNum w:abstractNumId="4" w15:restartNumberingAfterBreak="0">
+  <w:abstractNum w:abstractNumId="5" w15:restartNumberingAfterBreak="0">
     <w:nsid w:val="2E70285A"/>
     <w:multiLevelType w:val="hybridMultilevel"/>
     <w:tmpl w:val="7D70B61A"/>
@@ -2684,7 +2312,7 @@
       </w:rPr>
     </w:lvl>
   </w:abstractNum>
-  <w:abstractNum w:abstractNumId="5" w15:restartNumberingAfterBreak="0">
+  <w:abstractNum w:abstractNumId="6" w15:restartNumberingAfterBreak="0">
     <w:nsid w:val="314F57D8"/>
     <w:multiLevelType w:val="hybridMultilevel"/>
     <w:tmpl w:val="4E9E6360"/>
@@ -2797,7 +2425,7 @@
       </w:rPr>
     </w:lvl>
   </w:abstractNum>
-  <w:abstractNum w:abstractNumId="6" w15:restartNumberingAfterBreak="0">
+  <w:abstractNum w:abstractNumId="7" w15:restartNumberingAfterBreak="0">
     <w:nsid w:val="469E5AD2"/>
     <w:multiLevelType w:val="hybridMultilevel"/>
     <w:tmpl w:val="D9CE472E"/>
@@ -2910,7 +2538,7 @@
       </w:rPr>
     </w:lvl>
   </w:abstractNum>
-  <w:abstractNum w:abstractNumId="7" w15:restartNumberingAfterBreak="0">
+  <w:abstractNum w:abstractNumId="8" w15:restartNumberingAfterBreak="0">
     <w:nsid w:val="4A6F57EC"/>
     <w:multiLevelType w:val="hybridMultilevel"/>
     <w:tmpl w:val="5CDE1A02"/>
@@ -3022,7 +2650,7 @@
       </w:rPr>
     </w:lvl>
   </w:abstractNum>
-  <w:abstractNum w:abstractNumId="8" w15:restartNumberingAfterBreak="0">
+  <w:abstractNum w:abstractNumId="9" w15:restartNumberingAfterBreak="0">
     <w:nsid w:val="4C6A3B81"/>
     <w:multiLevelType w:val="hybridMultilevel"/>
     <w:tmpl w:val="1A80E822"/>
@@ -3135,7 +2763,7 @@
       </w:rPr>
     </w:lvl>
   </w:abstractNum>
-  <w:abstractNum w:abstractNumId="9" w15:restartNumberingAfterBreak="0">
+  <w:abstractNum w:abstractNumId="10" w15:restartNumberingAfterBreak="0">
     <w:nsid w:val="5D472A44"/>
     <w:multiLevelType w:val="hybridMultilevel"/>
     <w:tmpl w:val="0BA2C83E"/>
@@ -3248,7 +2876,7 @@
       </w:rPr>
     </w:lvl>
   </w:abstractNum>
-  <w:abstractNum w:abstractNumId="10" w15:restartNumberingAfterBreak="0">
+  <w:abstractNum w:abstractNumId="11" w15:restartNumberingAfterBreak="0">
     <w:nsid w:val="6FDA4935"/>
     <w:multiLevelType w:val="hybridMultilevel"/>
     <w:tmpl w:val="755A89F4"/>
@@ -3366,34 +2994,37 @@
     <w:abstractNumId w:val="2"/>
   </w:num>
   <w:num w:numId="2">
-    <w:abstractNumId w:val="10"/>
+    <w:abstractNumId w:val="11"/>
   </w:num>
   <w:num w:numId="3">
     <w:abstractNumId w:val="1"/>
   </w:num>
   <w:num w:numId="4">
-    <w:abstractNumId w:val="5"/>
+    <w:abstractNumId w:val="6"/>
   </w:num>
   <w:num w:numId="5">
-    <w:abstractNumId w:val="7"/>
+    <w:abstractNumId w:val="8"/>
   </w:num>
   <w:num w:numId="6">
-    <w:abstractNumId w:val="8"/>
+    <w:abstractNumId w:val="9"/>
   </w:num>
   <w:num w:numId="7">
-    <w:abstractNumId w:val="9"/>
+    <w:abstractNumId w:val="10"/>
   </w:num>
   <w:num w:numId="8">
-    <w:abstractNumId w:val="3"/>
+    <w:abstractNumId w:val="4"/>
   </w:num>
   <w:num w:numId="9">
     <w:abstractNumId w:val="0"/>
   </w:num>
   <w:num w:numId="10">
-    <w:abstractNumId w:val="6"/>
+    <w:abstractNumId w:val="7"/>
   </w:num>
   <w:num w:numId="11">
-    <w:abstractNumId w:val="4"/>
+    <w:abstractNumId w:val="5"/>
+  </w:num>
+  <w:num w:numId="12">
+    <w:abstractNumId w:val="3"/>
   </w:num>
 </w:numbering>
 </file>
@@ -3895,6 +3526,7 @@
   <w:style w:type="character" w:default="1" w:styleId="Fuentedeprrafopredeter">
     <w:name w:val="Default Paragraph Font"/>
     <w:uiPriority w:val="1"/>
+    <w:semiHidden/>
     <w:unhideWhenUsed/>
   </w:style>
   <w:style w:type="table" w:default="1" w:styleId="Tablanormal">

</xml_diff>